<commit_message>
add textbox telNo ผุ้ร้อง
</commit_message>
<xml_diff>
--- a/web-form/basedoc/Car.docx
+++ b/web-form/basedoc/Car.docx
@@ -1294,6 +1294,66 @@
           <w:rFonts w:ascii="TH SarabunIT๙" w:hAnsi="TH SarabunIT๙" w:cs="TH SarabunIT๙" w:hint="cs"/>
           <w:sz w:val="32"/>
           <w:szCs w:val="32"/>
+          <w:cs/>
+        </w:rPr>
+        <w:t xml:space="preserve"> หมายเลขโทรศัพท์</w:t>
+      </w:r>
+      <w:r>
+        <w:rPr>
+          <w:rFonts w:ascii="TH SarabunIT๙" w:hAnsi="TH SarabunIT๙" w:cs="TH SarabunIT๙" w:hint="cs"/>
+          <w:sz w:val="32"/>
+          <w:szCs w:val="32"/>
+          <w:u w:val="dotted"/>
+          <w:cs/>
+        </w:rPr>
+        <w:t xml:space="preserve"> </w:t>
+      </w:r>
+      <w:r>
+        <w:rPr>
+          <w:rFonts w:ascii="TH SarabunIT๙" w:hAnsi="TH SarabunIT๙" w:cs="TH SarabunIT๙"/>
+          <w:sz w:val="32"/>
+          <w:szCs w:val="32"/>
+          <w:u w:val="dotted"/>
+        </w:rPr>
+        <w:t>{</w:t>
+      </w:r>
+      <w:proofErr w:type="spellStart"/>
+      <w:r>
+        <w:rPr>
+          <w:rFonts w:ascii="TH SarabunIT๙" w:hAnsi="TH SarabunIT๙" w:cs="TH SarabunIT๙"/>
+          <w:sz w:val="32"/>
+          <w:szCs w:val="32"/>
+          <w:u w:val="dotted"/>
+        </w:rPr>
+        <w:t>TelNo</w:t>
+      </w:r>
+      <w:proofErr w:type="spellEnd"/>
+      <w:r>
+        <w:rPr>
+          <w:rFonts w:ascii="TH SarabunIT๙" w:hAnsi="TH SarabunIT๙" w:cs="TH SarabunIT๙"/>
+          <w:sz w:val="32"/>
+          <w:szCs w:val="32"/>
+          <w:u w:val="dotted"/>
+        </w:rPr>
+        <w:t>}</w:t>
+      </w:r>
+      <w:r>
+        <w:rPr>
+          <w:rFonts w:ascii="TH SarabunIT๙" w:hAnsi="TH SarabunIT๙" w:cs="TH SarabunIT๙" w:hint="cs"/>
+          <w:sz w:val="32"/>
+          <w:szCs w:val="32"/>
+          <w:u w:val="dotted"/>
+          <w:cs/>
+        </w:rPr>
+        <w:t xml:space="preserve"> </w:t>
+      </w:r>
+      <w:bookmarkStart w:id="0" w:name="_GoBack"/>
+      <w:bookmarkEnd w:id="0"/>
+      <w:r>
+        <w:rPr>
+          <w:rFonts w:ascii="TH SarabunIT๙" w:hAnsi="TH SarabunIT๙" w:cs="TH SarabunIT๙" w:hint="cs"/>
+          <w:sz w:val="32"/>
+          <w:szCs w:val="32"/>
           <w:u w:val="dotted"/>
           <w:cs/>
         </w:rPr>
@@ -2430,8 +2490,6 @@
         </w:rPr>
         <w:sym w:font="Wingdings 2" w:char="F052"/>
       </w:r>
-      <w:bookmarkStart w:id="0" w:name="_GoBack"/>
-      <w:bookmarkEnd w:id="0"/>
       <w:r>
         <w:rPr>
           <w:rFonts w:ascii="TH SarabunIT๙" w:hAnsi="TH SarabunIT๙" w:cs="TH SarabunIT๙" w:hint="cs"/>
@@ -4741,6 +4799,7 @@
           <w:sz w:val="32"/>
           <w:szCs w:val="32"/>
         </w:rPr>
+        <w:lastRenderedPageBreak/>
         <w:tab/>
       </w:r>
       <w:r>
@@ -4796,7 +4855,6 @@
           <w:sz w:val="32"/>
           <w:szCs w:val="32"/>
         </w:rPr>
-        <w:lastRenderedPageBreak/>
         <w:pict>
           <v:rect id="_x0000_s5820" style="position:absolute;margin-left:212.8pt;margin-top:-28.25pt;width:41.7pt;height:28.05pt;z-index:1" stroked="f">
             <v:textbox>
@@ -24920,7 +24978,7 @@
 </file>
 
 <file path=customXml/itemProps1.xml><?xml version="1.0" encoding="utf-8"?>
-<ds:datastoreItem xmlns:ds="http://schemas.openxmlformats.org/officeDocument/2006/customXml" ds:itemID="{95F92BB4-94EF-45F7-91CF-AE34151F08D1}">
+<ds:datastoreItem xmlns:ds="http://schemas.openxmlformats.org/officeDocument/2006/customXml" ds:itemID="{9091B8FC-1718-40EF-B28B-10BD82E08FFA}">
   <ds:schemaRefs>
     <ds:schemaRef ds:uri="http://schemas.openxmlformats.org/officeDocument/2006/bibliography"/>
   </ds:schemaRefs>

</xml_diff>